<commit_message>
correctifs suite à pré-audit Corinne Durrmeyer
</commit_message>
<xml_diff>
--- a/src/files/fr/general/exemple-cahier-des-charges-accessibilite-10032023.docx
+++ b/src/files/fr/general/exemple-cahier-des-charges-accessibilite-10032023.docx
@@ -1,14 +1,12 @@
 
 <file path=word/document.xml><?xml version="1.0" encoding="utf-8"?>
-<w:document xmlns:wpc="http://schemas.microsoft.com/office/word/2010/wordprocessingCanvas" xmlns:cx="http://schemas.microsoft.com/office/drawing/2014/chartex" xmlns:cx1="http://schemas.microsoft.com/office/drawing/2015/9/8/chartex" xmlns:mc="http://schemas.openxmlformats.org/markup-compatibility/2006" xmlns:o="urn:schemas-microsoft-com:office:office" xmlns:r="http://schemas.openxmlformats.org/officeDocument/2006/relationships" xmlns:m="http://schemas.openxmlformats.org/officeDocument/2006/math" xmlns:v="urn:schemas-microsoft-com:vml" xmlns:wp14="http://schemas.microsoft.com/office/word/2010/wordprocessingDrawing" xmlns:wp="http://schemas.openxmlformats.org/drawingml/2006/wordprocessingDrawing" xmlns:w10="urn:schemas-microsoft-com:office:word" xmlns:w="http://schemas.openxmlformats.org/wordprocessingml/2006/main" xmlns:w14="http://schemas.microsoft.com/office/word/2010/wordml" xmlns:w15="http://schemas.microsoft.com/office/word/2012/wordml" xmlns:w16se="http://schemas.microsoft.com/office/word/2015/wordml/symex" xmlns:wpg="http://schemas.microsoft.com/office/word/2010/wordprocessingGroup" xmlns:wpi="http://schemas.microsoft.com/office/word/2010/wordprocessingInk" xmlns:wne="http://schemas.microsoft.com/office/word/2006/wordml" xmlns:wps="http://schemas.microsoft.com/office/word/2010/wordprocessingShape" mc:Ignorable="w14 w15 w16se wp14">
+<w:document xmlns:wpc="http://schemas.microsoft.com/office/word/2010/wordprocessingCanvas" xmlns:cx="http://schemas.microsoft.com/office/drawing/2014/chartex" xmlns:cx1="http://schemas.microsoft.com/office/drawing/2015/9/8/chartex" xmlns:cx2="http://schemas.microsoft.com/office/drawing/2015/10/21/chartex" xmlns:cx3="http://schemas.microsoft.com/office/drawing/2016/5/9/chartex" xmlns:cx4="http://schemas.microsoft.com/office/drawing/2016/5/10/chartex" xmlns:cx5="http://schemas.microsoft.com/office/drawing/2016/5/11/chartex" xmlns:cx6="http://schemas.microsoft.com/office/drawing/2016/5/12/chartex" xmlns:cx7="http://schemas.microsoft.com/office/drawing/2016/5/13/chartex" xmlns:cx8="http://schemas.microsoft.com/office/drawing/2016/5/14/chartex" xmlns:mc="http://schemas.openxmlformats.org/markup-compatibility/2006" xmlns:aink="http://schemas.microsoft.com/office/drawing/2016/ink" xmlns:am3d="http://schemas.microsoft.com/office/drawing/2017/model3d" xmlns:o="urn:schemas-microsoft-com:office:office" xmlns:oel="http://schemas.microsoft.com/office/2019/extlst" xmlns:r="http://schemas.openxmlformats.org/officeDocument/2006/relationships" xmlns:m="http://schemas.openxmlformats.org/officeDocument/2006/math" xmlns:v="urn:schemas-microsoft-com:vml" xmlns:wp14="http://schemas.microsoft.com/office/word/2010/wordprocessingDrawing" xmlns:wp="http://schemas.openxmlformats.org/drawingml/2006/wordprocessingDrawing" xmlns:w10="urn:schemas-microsoft-com:office:word" xmlns:w="http://schemas.openxmlformats.org/wordprocessingml/2006/main" xmlns:w14="http://schemas.microsoft.com/office/word/2010/wordml" xmlns:w15="http://schemas.microsoft.com/office/word/2012/wordml" xmlns:w16cex="http://schemas.microsoft.com/office/word/2018/wordml/cex" xmlns:w16cid="http://schemas.microsoft.com/office/word/2016/wordml/cid" xmlns:w16="http://schemas.microsoft.com/office/word/2018/wordml" xmlns:w16sdtdh="http://schemas.microsoft.com/office/word/2020/wordml/sdtdatahash" xmlns:w16se="http://schemas.microsoft.com/office/word/2015/wordml/symex" xmlns:wpg="http://schemas.microsoft.com/office/word/2010/wordprocessingGroup" xmlns:wpi="http://schemas.microsoft.com/office/word/2010/wordprocessingInk" xmlns:wne="http://schemas.microsoft.com/office/word/2006/wordml" xmlns:wps="http://schemas.microsoft.com/office/word/2010/wordprocessingShape" mc:Ignorable="w14 w15 w16se w16cid w16 w16cex w16sdtdh wp14">
   <w:body>
     <w:p>
       <w:pPr>
         <w:pStyle w:val="Heading1"/>
       </w:pPr>
       <w:bookmarkStart w:id="0" w:name="_Toc19891581"/>
-      <w:bookmarkStart w:id="1" w:name="_GoBack"/>
-      <w:bookmarkEnd w:id="1"/>
       <w:r>
         <w:t>Accessibilité</w:t>
       </w:r>
@@ -88,6 +86,7 @@
           <w:rPr>
             <w:rStyle w:val="Hyperlink"/>
             <w:rFonts w:ascii="Arial" w:eastAsiaTheme="minorEastAsia" w:hAnsi="Arial" w:cs="Arial"/>
+            <w:color w:val="0070C0"/>
             <w:sz w:val="20"/>
             <w:szCs w:val="20"/>
           </w:rPr>
@@ -299,6 +298,7 @@
           <w:rPr>
             <w:rStyle w:val="Hyperlink"/>
             <w:rFonts w:ascii="Arial" w:eastAsiaTheme="minorEastAsia" w:hAnsi="Arial" w:cs="Arial"/>
+            <w:color w:val="0070C0"/>
             <w:sz w:val="20"/>
             <w:szCs w:val="20"/>
           </w:rPr>
@@ -565,6 +565,7 @@
           <w:rPr>
             <w:rStyle w:val="Hyperlink"/>
             <w:rFonts w:ascii="Arial" w:eastAsiaTheme="minorEastAsia" w:hAnsi="Arial" w:cs="Arial"/>
+            <w:color w:val="0070C0"/>
             <w:sz w:val="20"/>
             <w:szCs w:val="20"/>
           </w:rPr>
@@ -574,6 +575,7 @@
           <w:rPr>
             <w:rStyle w:val="Hyperlink"/>
             <w:rFonts w:ascii="Arial" w:eastAsiaTheme="minorEastAsia" w:hAnsi="Arial" w:cs="Arial"/>
+            <w:color w:val="0070C0"/>
             <w:sz w:val="20"/>
             <w:szCs w:val="20"/>
           </w:rPr>
@@ -628,6 +630,7 @@
           <w:rPr>
             <w:rStyle w:val="Hyperlink"/>
             <w:rFonts w:ascii="Arial" w:eastAsiaTheme="minorEastAsia" w:hAnsi="Arial" w:cs="Arial"/>
+            <w:color w:val="0070C0"/>
             <w:sz w:val="20"/>
             <w:szCs w:val="20"/>
           </w:rPr>
@@ -701,6 +704,7 @@
         </w:rPr>
         <w:t xml:space="preserve">, le respect de ces exigences minimales lors de toutes les phases du projet et des livraisons (maquettes, </w:t>
       </w:r>
+      <w:proofErr w:type="spellStart"/>
       <w:r>
         <w:rPr>
           <w:rFonts w:ascii="Arial" w:eastAsiaTheme="minorEastAsia" w:hAnsi="Arial" w:cs="Arial"/>
@@ -709,6 +713,7 @@
         </w:rPr>
         <w:t>templates</w:t>
       </w:r>
+      <w:proofErr w:type="spellEnd"/>
       <w:r>
         <w:rPr>
           <w:rFonts w:ascii="Arial" w:eastAsiaTheme="minorEastAsia" w:hAnsi="Arial" w:cs="Arial"/>
@@ -1300,7 +1305,7 @@
 </file>
 
 <file path=word/endnotes.xml><?xml version="1.0" encoding="utf-8"?>
-<w:endnotes xmlns:wpc="http://schemas.microsoft.com/office/word/2010/wordprocessingCanvas" xmlns:cx="http://schemas.microsoft.com/office/drawing/2014/chartex" xmlns:cx1="http://schemas.microsoft.com/office/drawing/2015/9/8/chartex" xmlns:mc="http://schemas.openxmlformats.org/markup-compatibility/2006" xmlns:o="urn:schemas-microsoft-com:office:office" xmlns:r="http://schemas.openxmlformats.org/officeDocument/2006/relationships" xmlns:m="http://schemas.openxmlformats.org/officeDocument/2006/math" xmlns:v="urn:schemas-microsoft-com:vml" xmlns:wp14="http://schemas.microsoft.com/office/word/2010/wordprocessingDrawing" xmlns:wp="http://schemas.openxmlformats.org/drawingml/2006/wordprocessingDrawing" xmlns:w10="urn:schemas-microsoft-com:office:word" xmlns:w="http://schemas.openxmlformats.org/wordprocessingml/2006/main" xmlns:w14="http://schemas.microsoft.com/office/word/2010/wordml" xmlns:w15="http://schemas.microsoft.com/office/word/2012/wordml" xmlns:w16se="http://schemas.microsoft.com/office/word/2015/wordml/symex" xmlns:wpg="http://schemas.microsoft.com/office/word/2010/wordprocessingGroup" xmlns:wpi="http://schemas.microsoft.com/office/word/2010/wordprocessingInk" xmlns:wne="http://schemas.microsoft.com/office/word/2006/wordml" xmlns:wps="http://schemas.microsoft.com/office/word/2010/wordprocessingShape" mc:Ignorable="w14 w15 w16se wp14">
+<w:endnotes xmlns:wpc="http://schemas.microsoft.com/office/word/2010/wordprocessingCanvas" xmlns:cx="http://schemas.microsoft.com/office/drawing/2014/chartex" xmlns:cx1="http://schemas.microsoft.com/office/drawing/2015/9/8/chartex" xmlns:cx2="http://schemas.microsoft.com/office/drawing/2015/10/21/chartex" xmlns:cx3="http://schemas.microsoft.com/office/drawing/2016/5/9/chartex" xmlns:cx4="http://schemas.microsoft.com/office/drawing/2016/5/10/chartex" xmlns:cx5="http://schemas.microsoft.com/office/drawing/2016/5/11/chartex" xmlns:cx6="http://schemas.microsoft.com/office/drawing/2016/5/12/chartex" xmlns:cx7="http://schemas.microsoft.com/office/drawing/2016/5/13/chartex" xmlns:cx8="http://schemas.microsoft.com/office/drawing/2016/5/14/chartex" xmlns:mc="http://schemas.openxmlformats.org/markup-compatibility/2006" xmlns:aink="http://schemas.microsoft.com/office/drawing/2016/ink" xmlns:am3d="http://schemas.microsoft.com/office/drawing/2017/model3d" xmlns:o="urn:schemas-microsoft-com:office:office" xmlns:oel="http://schemas.microsoft.com/office/2019/extlst" xmlns:r="http://schemas.openxmlformats.org/officeDocument/2006/relationships" xmlns:m="http://schemas.openxmlformats.org/officeDocument/2006/math" xmlns:v="urn:schemas-microsoft-com:vml" xmlns:wp14="http://schemas.microsoft.com/office/word/2010/wordprocessingDrawing" xmlns:wp="http://schemas.openxmlformats.org/drawingml/2006/wordprocessingDrawing" xmlns:w10="urn:schemas-microsoft-com:office:word" xmlns:w="http://schemas.openxmlformats.org/wordprocessingml/2006/main" xmlns:w14="http://schemas.microsoft.com/office/word/2010/wordml" xmlns:w15="http://schemas.microsoft.com/office/word/2012/wordml" xmlns:w16cex="http://schemas.microsoft.com/office/word/2018/wordml/cex" xmlns:w16cid="http://schemas.microsoft.com/office/word/2016/wordml/cid" xmlns:w16="http://schemas.microsoft.com/office/word/2018/wordml" xmlns:w16sdtdh="http://schemas.microsoft.com/office/word/2020/wordml/sdtdatahash" xmlns:w16se="http://schemas.microsoft.com/office/word/2015/wordml/symex" xmlns:wpg="http://schemas.microsoft.com/office/word/2010/wordprocessingGroup" xmlns:wpi="http://schemas.microsoft.com/office/word/2010/wordprocessingInk" xmlns:wne="http://schemas.microsoft.com/office/word/2006/wordml" xmlns:wps="http://schemas.microsoft.com/office/word/2010/wordprocessingShape" mc:Ignorable="w14 w15 w16se w16cid w16 w16cex w16sdtdh wp14">
   <w:endnote w:type="separator" w:id="-1">
     <w:p>
       <w:pPr>
@@ -1325,7 +1330,7 @@
 </file>
 
 <file path=word/footer1.xml><?xml version="1.0" encoding="utf-8"?>
-<w:ftr xmlns:wpc="http://schemas.microsoft.com/office/word/2010/wordprocessingCanvas" xmlns:cx="http://schemas.microsoft.com/office/drawing/2014/chartex" xmlns:cx1="http://schemas.microsoft.com/office/drawing/2015/9/8/chartex" xmlns:mc="http://schemas.openxmlformats.org/markup-compatibility/2006" xmlns:o="urn:schemas-microsoft-com:office:office" xmlns:r="http://schemas.openxmlformats.org/officeDocument/2006/relationships" xmlns:m="http://schemas.openxmlformats.org/officeDocument/2006/math" xmlns:v="urn:schemas-microsoft-com:vml" xmlns:wp14="http://schemas.microsoft.com/office/word/2010/wordprocessingDrawing" xmlns:wp="http://schemas.openxmlformats.org/drawingml/2006/wordprocessingDrawing" xmlns:w10="urn:schemas-microsoft-com:office:word" xmlns:w="http://schemas.openxmlformats.org/wordprocessingml/2006/main" xmlns:w14="http://schemas.microsoft.com/office/word/2010/wordml" xmlns:w15="http://schemas.microsoft.com/office/word/2012/wordml" xmlns:w16se="http://schemas.microsoft.com/office/word/2015/wordml/symex" xmlns:wpg="http://schemas.microsoft.com/office/word/2010/wordprocessingGroup" xmlns:wpi="http://schemas.microsoft.com/office/word/2010/wordprocessingInk" xmlns:wne="http://schemas.microsoft.com/office/word/2006/wordml" xmlns:wps="http://schemas.microsoft.com/office/word/2010/wordprocessingShape" mc:Ignorable="w14 w15 w16se wp14">
+<w:ftr xmlns:wpc="http://schemas.microsoft.com/office/word/2010/wordprocessingCanvas" xmlns:cx="http://schemas.microsoft.com/office/drawing/2014/chartex" xmlns:cx1="http://schemas.microsoft.com/office/drawing/2015/9/8/chartex" xmlns:cx2="http://schemas.microsoft.com/office/drawing/2015/10/21/chartex" xmlns:cx3="http://schemas.microsoft.com/office/drawing/2016/5/9/chartex" xmlns:cx4="http://schemas.microsoft.com/office/drawing/2016/5/10/chartex" xmlns:cx5="http://schemas.microsoft.com/office/drawing/2016/5/11/chartex" xmlns:cx6="http://schemas.microsoft.com/office/drawing/2016/5/12/chartex" xmlns:cx7="http://schemas.microsoft.com/office/drawing/2016/5/13/chartex" xmlns:cx8="http://schemas.microsoft.com/office/drawing/2016/5/14/chartex" xmlns:mc="http://schemas.openxmlformats.org/markup-compatibility/2006" xmlns:aink="http://schemas.microsoft.com/office/drawing/2016/ink" xmlns:am3d="http://schemas.microsoft.com/office/drawing/2017/model3d" xmlns:o="urn:schemas-microsoft-com:office:office" xmlns:oel="http://schemas.microsoft.com/office/2019/extlst" xmlns:r="http://schemas.openxmlformats.org/officeDocument/2006/relationships" xmlns:m="http://schemas.openxmlformats.org/officeDocument/2006/math" xmlns:v="urn:schemas-microsoft-com:vml" xmlns:wp14="http://schemas.microsoft.com/office/word/2010/wordprocessingDrawing" xmlns:wp="http://schemas.openxmlformats.org/drawingml/2006/wordprocessingDrawing" xmlns:w10="urn:schemas-microsoft-com:office:word" xmlns:w="http://schemas.openxmlformats.org/wordprocessingml/2006/main" xmlns:w14="http://schemas.microsoft.com/office/word/2010/wordml" xmlns:w15="http://schemas.microsoft.com/office/word/2012/wordml" xmlns:w16cex="http://schemas.microsoft.com/office/word/2018/wordml/cex" xmlns:w16cid="http://schemas.microsoft.com/office/word/2016/wordml/cid" xmlns:w16="http://schemas.microsoft.com/office/word/2018/wordml" xmlns:w16sdtdh="http://schemas.microsoft.com/office/word/2020/wordml/sdtdatahash" xmlns:w16se="http://schemas.microsoft.com/office/word/2015/wordml/symex" xmlns:wpg="http://schemas.microsoft.com/office/word/2010/wordprocessingGroup" xmlns:wpi="http://schemas.microsoft.com/office/word/2010/wordprocessingInk" xmlns:wne="http://schemas.microsoft.com/office/word/2006/wordml" xmlns:wps="http://schemas.microsoft.com/office/word/2010/wordprocessingShape" mc:Ignorable="w14 w15 w16se w16cid w16 w16cex w16sdtdh wp14">
   <w:p>
     <w:pPr>
       <w:pStyle w:val="Footer"/>
@@ -1335,7 +1340,7 @@
 </file>
 
 <file path=word/footer2.xml><?xml version="1.0" encoding="utf-8"?>
-<w:ftr xmlns:wpc="http://schemas.microsoft.com/office/word/2010/wordprocessingCanvas" xmlns:cx="http://schemas.microsoft.com/office/drawing/2014/chartex" xmlns:cx1="http://schemas.microsoft.com/office/drawing/2015/9/8/chartex" xmlns:mc="http://schemas.openxmlformats.org/markup-compatibility/2006" xmlns:o="urn:schemas-microsoft-com:office:office" xmlns:r="http://schemas.openxmlformats.org/officeDocument/2006/relationships" xmlns:m="http://schemas.openxmlformats.org/officeDocument/2006/math" xmlns:v="urn:schemas-microsoft-com:vml" xmlns:wp14="http://schemas.microsoft.com/office/word/2010/wordprocessingDrawing" xmlns:wp="http://schemas.openxmlformats.org/drawingml/2006/wordprocessingDrawing" xmlns:w10="urn:schemas-microsoft-com:office:word" xmlns:w="http://schemas.openxmlformats.org/wordprocessingml/2006/main" xmlns:w14="http://schemas.microsoft.com/office/word/2010/wordml" xmlns:w15="http://schemas.microsoft.com/office/word/2012/wordml" xmlns:w16se="http://schemas.microsoft.com/office/word/2015/wordml/symex" xmlns:wpg="http://schemas.microsoft.com/office/word/2010/wordprocessingGroup" xmlns:wpi="http://schemas.microsoft.com/office/word/2010/wordprocessingInk" xmlns:wne="http://schemas.microsoft.com/office/word/2006/wordml" xmlns:wps="http://schemas.microsoft.com/office/word/2010/wordprocessingShape" mc:Ignorable="w14 w15 w16se wp14">
+<w:ftr xmlns:wpc="http://schemas.microsoft.com/office/word/2010/wordprocessingCanvas" xmlns:cx="http://schemas.microsoft.com/office/drawing/2014/chartex" xmlns:cx1="http://schemas.microsoft.com/office/drawing/2015/9/8/chartex" xmlns:cx2="http://schemas.microsoft.com/office/drawing/2015/10/21/chartex" xmlns:cx3="http://schemas.microsoft.com/office/drawing/2016/5/9/chartex" xmlns:cx4="http://schemas.microsoft.com/office/drawing/2016/5/10/chartex" xmlns:cx5="http://schemas.microsoft.com/office/drawing/2016/5/11/chartex" xmlns:cx6="http://schemas.microsoft.com/office/drawing/2016/5/12/chartex" xmlns:cx7="http://schemas.microsoft.com/office/drawing/2016/5/13/chartex" xmlns:cx8="http://schemas.microsoft.com/office/drawing/2016/5/14/chartex" xmlns:mc="http://schemas.openxmlformats.org/markup-compatibility/2006" xmlns:aink="http://schemas.microsoft.com/office/drawing/2016/ink" xmlns:am3d="http://schemas.microsoft.com/office/drawing/2017/model3d" xmlns:o="urn:schemas-microsoft-com:office:office" xmlns:oel="http://schemas.microsoft.com/office/2019/extlst" xmlns:r="http://schemas.openxmlformats.org/officeDocument/2006/relationships" xmlns:m="http://schemas.openxmlformats.org/officeDocument/2006/math" xmlns:v="urn:schemas-microsoft-com:vml" xmlns:wp14="http://schemas.microsoft.com/office/word/2010/wordprocessingDrawing" xmlns:wp="http://schemas.openxmlformats.org/drawingml/2006/wordprocessingDrawing" xmlns:w10="urn:schemas-microsoft-com:office:word" xmlns:w="http://schemas.openxmlformats.org/wordprocessingml/2006/main" xmlns:w14="http://schemas.microsoft.com/office/word/2010/wordml" xmlns:w15="http://schemas.microsoft.com/office/word/2012/wordml" xmlns:w16cex="http://schemas.microsoft.com/office/word/2018/wordml/cex" xmlns:w16cid="http://schemas.microsoft.com/office/word/2016/wordml/cid" xmlns:w16="http://schemas.microsoft.com/office/word/2018/wordml" xmlns:w16sdtdh="http://schemas.microsoft.com/office/word/2020/wordml/sdtdatahash" xmlns:w16se="http://schemas.microsoft.com/office/word/2015/wordml/symex" xmlns:wpg="http://schemas.microsoft.com/office/word/2010/wordprocessingGroup" xmlns:wpi="http://schemas.microsoft.com/office/word/2010/wordprocessingInk" xmlns:wne="http://schemas.microsoft.com/office/word/2006/wordml" xmlns:wps="http://schemas.microsoft.com/office/word/2010/wordprocessingShape" mc:Ignorable="w14 w15 w16se w16cid w16 w16cex w16sdtdh wp14">
   <w:p>
     <w:pPr>
       <w:pStyle w:val="Footer"/>
@@ -1345,7 +1350,7 @@
 </file>
 
 <file path=word/footer3.xml><?xml version="1.0" encoding="utf-8"?>
-<w:ftr xmlns:wpc="http://schemas.microsoft.com/office/word/2010/wordprocessingCanvas" xmlns:cx="http://schemas.microsoft.com/office/drawing/2014/chartex" xmlns:cx1="http://schemas.microsoft.com/office/drawing/2015/9/8/chartex" xmlns:mc="http://schemas.openxmlformats.org/markup-compatibility/2006" xmlns:o="urn:schemas-microsoft-com:office:office" xmlns:r="http://schemas.openxmlformats.org/officeDocument/2006/relationships" xmlns:m="http://schemas.openxmlformats.org/officeDocument/2006/math" xmlns:v="urn:schemas-microsoft-com:vml" xmlns:wp14="http://schemas.microsoft.com/office/word/2010/wordprocessingDrawing" xmlns:wp="http://schemas.openxmlformats.org/drawingml/2006/wordprocessingDrawing" xmlns:w10="urn:schemas-microsoft-com:office:word" xmlns:w="http://schemas.openxmlformats.org/wordprocessingml/2006/main" xmlns:w14="http://schemas.microsoft.com/office/word/2010/wordml" xmlns:w15="http://schemas.microsoft.com/office/word/2012/wordml" xmlns:w16se="http://schemas.microsoft.com/office/word/2015/wordml/symex" xmlns:wpg="http://schemas.microsoft.com/office/word/2010/wordprocessingGroup" xmlns:wpi="http://schemas.microsoft.com/office/word/2010/wordprocessingInk" xmlns:wne="http://schemas.microsoft.com/office/word/2006/wordml" xmlns:wps="http://schemas.microsoft.com/office/word/2010/wordprocessingShape" mc:Ignorable="w14 w15 w16se wp14">
+<w:ftr xmlns:wpc="http://schemas.microsoft.com/office/word/2010/wordprocessingCanvas" xmlns:cx="http://schemas.microsoft.com/office/drawing/2014/chartex" xmlns:cx1="http://schemas.microsoft.com/office/drawing/2015/9/8/chartex" xmlns:cx2="http://schemas.microsoft.com/office/drawing/2015/10/21/chartex" xmlns:cx3="http://schemas.microsoft.com/office/drawing/2016/5/9/chartex" xmlns:cx4="http://schemas.microsoft.com/office/drawing/2016/5/10/chartex" xmlns:cx5="http://schemas.microsoft.com/office/drawing/2016/5/11/chartex" xmlns:cx6="http://schemas.microsoft.com/office/drawing/2016/5/12/chartex" xmlns:cx7="http://schemas.microsoft.com/office/drawing/2016/5/13/chartex" xmlns:cx8="http://schemas.microsoft.com/office/drawing/2016/5/14/chartex" xmlns:mc="http://schemas.openxmlformats.org/markup-compatibility/2006" xmlns:aink="http://schemas.microsoft.com/office/drawing/2016/ink" xmlns:am3d="http://schemas.microsoft.com/office/drawing/2017/model3d" xmlns:o="urn:schemas-microsoft-com:office:office" xmlns:oel="http://schemas.microsoft.com/office/2019/extlst" xmlns:r="http://schemas.openxmlformats.org/officeDocument/2006/relationships" xmlns:m="http://schemas.openxmlformats.org/officeDocument/2006/math" xmlns:v="urn:schemas-microsoft-com:vml" xmlns:wp14="http://schemas.microsoft.com/office/word/2010/wordprocessingDrawing" xmlns:wp="http://schemas.openxmlformats.org/drawingml/2006/wordprocessingDrawing" xmlns:w10="urn:schemas-microsoft-com:office:word" xmlns:w="http://schemas.openxmlformats.org/wordprocessingml/2006/main" xmlns:w14="http://schemas.microsoft.com/office/word/2010/wordml" xmlns:w15="http://schemas.microsoft.com/office/word/2012/wordml" xmlns:w16cex="http://schemas.microsoft.com/office/word/2018/wordml/cex" xmlns:w16cid="http://schemas.microsoft.com/office/word/2016/wordml/cid" xmlns:w16="http://schemas.microsoft.com/office/word/2018/wordml" xmlns:w16sdtdh="http://schemas.microsoft.com/office/word/2020/wordml/sdtdatahash" xmlns:w16se="http://schemas.microsoft.com/office/word/2015/wordml/symex" xmlns:wpg="http://schemas.microsoft.com/office/word/2010/wordprocessingGroup" xmlns:wpi="http://schemas.microsoft.com/office/word/2010/wordprocessingInk" xmlns:wne="http://schemas.microsoft.com/office/word/2006/wordml" xmlns:wps="http://schemas.microsoft.com/office/word/2010/wordprocessingShape" mc:Ignorable="w14 w15 w16se w16cid w16 w16cex w16sdtdh wp14">
   <w:p>
     <w:pPr>
       <w:pStyle w:val="Footer"/>
@@ -1355,7 +1360,7 @@
 </file>
 
 <file path=word/footnotes.xml><?xml version="1.0" encoding="utf-8"?>
-<w:footnotes xmlns:wpc="http://schemas.microsoft.com/office/word/2010/wordprocessingCanvas" xmlns:cx="http://schemas.microsoft.com/office/drawing/2014/chartex" xmlns:cx1="http://schemas.microsoft.com/office/drawing/2015/9/8/chartex" xmlns:mc="http://schemas.openxmlformats.org/markup-compatibility/2006" xmlns:o="urn:schemas-microsoft-com:office:office" xmlns:r="http://schemas.openxmlformats.org/officeDocument/2006/relationships" xmlns:m="http://schemas.openxmlformats.org/officeDocument/2006/math" xmlns:v="urn:schemas-microsoft-com:vml" xmlns:wp14="http://schemas.microsoft.com/office/word/2010/wordprocessingDrawing" xmlns:wp="http://schemas.openxmlformats.org/drawingml/2006/wordprocessingDrawing" xmlns:w10="urn:schemas-microsoft-com:office:word" xmlns:w="http://schemas.openxmlformats.org/wordprocessingml/2006/main" xmlns:w14="http://schemas.microsoft.com/office/word/2010/wordml" xmlns:w15="http://schemas.microsoft.com/office/word/2012/wordml" xmlns:w16se="http://schemas.microsoft.com/office/word/2015/wordml/symex" xmlns:wpg="http://schemas.microsoft.com/office/word/2010/wordprocessingGroup" xmlns:wpi="http://schemas.microsoft.com/office/word/2010/wordprocessingInk" xmlns:wne="http://schemas.microsoft.com/office/word/2006/wordml" xmlns:wps="http://schemas.microsoft.com/office/word/2010/wordprocessingShape" mc:Ignorable="w14 w15 w16se wp14">
+<w:footnotes xmlns:wpc="http://schemas.microsoft.com/office/word/2010/wordprocessingCanvas" xmlns:cx="http://schemas.microsoft.com/office/drawing/2014/chartex" xmlns:cx1="http://schemas.microsoft.com/office/drawing/2015/9/8/chartex" xmlns:cx2="http://schemas.microsoft.com/office/drawing/2015/10/21/chartex" xmlns:cx3="http://schemas.microsoft.com/office/drawing/2016/5/9/chartex" xmlns:cx4="http://schemas.microsoft.com/office/drawing/2016/5/10/chartex" xmlns:cx5="http://schemas.microsoft.com/office/drawing/2016/5/11/chartex" xmlns:cx6="http://schemas.microsoft.com/office/drawing/2016/5/12/chartex" xmlns:cx7="http://schemas.microsoft.com/office/drawing/2016/5/13/chartex" xmlns:cx8="http://schemas.microsoft.com/office/drawing/2016/5/14/chartex" xmlns:mc="http://schemas.openxmlformats.org/markup-compatibility/2006" xmlns:aink="http://schemas.microsoft.com/office/drawing/2016/ink" xmlns:am3d="http://schemas.microsoft.com/office/drawing/2017/model3d" xmlns:o="urn:schemas-microsoft-com:office:office" xmlns:oel="http://schemas.microsoft.com/office/2019/extlst" xmlns:r="http://schemas.openxmlformats.org/officeDocument/2006/relationships" xmlns:m="http://schemas.openxmlformats.org/officeDocument/2006/math" xmlns:v="urn:schemas-microsoft-com:vml" xmlns:wp14="http://schemas.microsoft.com/office/word/2010/wordprocessingDrawing" xmlns:wp="http://schemas.openxmlformats.org/drawingml/2006/wordprocessingDrawing" xmlns:w10="urn:schemas-microsoft-com:office:word" xmlns:w="http://schemas.openxmlformats.org/wordprocessingml/2006/main" xmlns:w14="http://schemas.microsoft.com/office/word/2010/wordml" xmlns:w15="http://schemas.microsoft.com/office/word/2012/wordml" xmlns:w16cex="http://schemas.microsoft.com/office/word/2018/wordml/cex" xmlns:w16cid="http://schemas.microsoft.com/office/word/2016/wordml/cid" xmlns:w16="http://schemas.microsoft.com/office/word/2018/wordml" xmlns:w16sdtdh="http://schemas.microsoft.com/office/word/2020/wordml/sdtdatahash" xmlns:w16se="http://schemas.microsoft.com/office/word/2015/wordml/symex" xmlns:wpg="http://schemas.microsoft.com/office/word/2010/wordprocessingGroup" xmlns:wpi="http://schemas.microsoft.com/office/word/2010/wordprocessingInk" xmlns:wne="http://schemas.microsoft.com/office/word/2006/wordml" xmlns:wps="http://schemas.microsoft.com/office/word/2010/wordprocessingShape" mc:Ignorable="w14 w15 w16se w16cid w16 w16cex w16sdtdh wp14">
   <w:footnote w:type="separator" w:id="-1">
     <w:p>
       <w:pPr>
@@ -1380,7 +1385,7 @@
 </file>
 
 <file path=word/header1.xml><?xml version="1.0" encoding="utf-8"?>
-<w:hdr xmlns:wpc="http://schemas.microsoft.com/office/word/2010/wordprocessingCanvas" xmlns:cx="http://schemas.microsoft.com/office/drawing/2014/chartex" xmlns:cx1="http://schemas.microsoft.com/office/drawing/2015/9/8/chartex" xmlns:mc="http://schemas.openxmlformats.org/markup-compatibility/2006" xmlns:o="urn:schemas-microsoft-com:office:office" xmlns:r="http://schemas.openxmlformats.org/officeDocument/2006/relationships" xmlns:m="http://schemas.openxmlformats.org/officeDocument/2006/math" xmlns:v="urn:schemas-microsoft-com:vml" xmlns:wp14="http://schemas.microsoft.com/office/word/2010/wordprocessingDrawing" xmlns:wp="http://schemas.openxmlformats.org/drawingml/2006/wordprocessingDrawing" xmlns:w10="urn:schemas-microsoft-com:office:word" xmlns:w="http://schemas.openxmlformats.org/wordprocessingml/2006/main" xmlns:w14="http://schemas.microsoft.com/office/word/2010/wordml" xmlns:w15="http://schemas.microsoft.com/office/word/2012/wordml" xmlns:w16se="http://schemas.microsoft.com/office/word/2015/wordml/symex" xmlns:wpg="http://schemas.microsoft.com/office/word/2010/wordprocessingGroup" xmlns:wpi="http://schemas.microsoft.com/office/word/2010/wordprocessingInk" xmlns:wne="http://schemas.microsoft.com/office/word/2006/wordml" xmlns:wps="http://schemas.microsoft.com/office/word/2010/wordprocessingShape" mc:Ignorable="w14 w15 w16se wp14">
+<w:hdr xmlns:wpc="http://schemas.microsoft.com/office/word/2010/wordprocessingCanvas" xmlns:cx="http://schemas.microsoft.com/office/drawing/2014/chartex" xmlns:cx1="http://schemas.microsoft.com/office/drawing/2015/9/8/chartex" xmlns:cx2="http://schemas.microsoft.com/office/drawing/2015/10/21/chartex" xmlns:cx3="http://schemas.microsoft.com/office/drawing/2016/5/9/chartex" xmlns:cx4="http://schemas.microsoft.com/office/drawing/2016/5/10/chartex" xmlns:cx5="http://schemas.microsoft.com/office/drawing/2016/5/11/chartex" xmlns:cx6="http://schemas.microsoft.com/office/drawing/2016/5/12/chartex" xmlns:cx7="http://schemas.microsoft.com/office/drawing/2016/5/13/chartex" xmlns:cx8="http://schemas.microsoft.com/office/drawing/2016/5/14/chartex" xmlns:mc="http://schemas.openxmlformats.org/markup-compatibility/2006" xmlns:aink="http://schemas.microsoft.com/office/drawing/2016/ink" xmlns:am3d="http://schemas.microsoft.com/office/drawing/2017/model3d" xmlns:o="urn:schemas-microsoft-com:office:office" xmlns:oel="http://schemas.microsoft.com/office/2019/extlst" xmlns:r="http://schemas.openxmlformats.org/officeDocument/2006/relationships" xmlns:m="http://schemas.openxmlformats.org/officeDocument/2006/math" xmlns:v="urn:schemas-microsoft-com:vml" xmlns:wp14="http://schemas.microsoft.com/office/word/2010/wordprocessingDrawing" xmlns:wp="http://schemas.openxmlformats.org/drawingml/2006/wordprocessingDrawing" xmlns:w10="urn:schemas-microsoft-com:office:word" xmlns:w="http://schemas.openxmlformats.org/wordprocessingml/2006/main" xmlns:w14="http://schemas.microsoft.com/office/word/2010/wordml" xmlns:w15="http://schemas.microsoft.com/office/word/2012/wordml" xmlns:w16cex="http://schemas.microsoft.com/office/word/2018/wordml/cex" xmlns:w16cid="http://schemas.microsoft.com/office/word/2016/wordml/cid" xmlns:w16="http://schemas.microsoft.com/office/word/2018/wordml" xmlns:w16sdtdh="http://schemas.microsoft.com/office/word/2020/wordml/sdtdatahash" xmlns:w16se="http://schemas.microsoft.com/office/word/2015/wordml/symex" xmlns:wpg="http://schemas.microsoft.com/office/word/2010/wordprocessingGroup" xmlns:wpi="http://schemas.microsoft.com/office/word/2010/wordprocessingInk" xmlns:wne="http://schemas.microsoft.com/office/word/2006/wordml" xmlns:wps="http://schemas.microsoft.com/office/word/2010/wordprocessingShape" mc:Ignorable="w14 w15 w16se w16cid w16 w16cex w16sdtdh wp14">
   <w:p>
     <w:pPr>
       <w:pStyle w:val="Header"/>
@@ -1390,7 +1395,7 @@
 </file>
 
 <file path=word/header2.xml><?xml version="1.0" encoding="utf-8"?>
-<w:hdr xmlns:wpc="http://schemas.microsoft.com/office/word/2010/wordprocessingCanvas" xmlns:cx="http://schemas.microsoft.com/office/drawing/2014/chartex" xmlns:cx1="http://schemas.microsoft.com/office/drawing/2015/9/8/chartex" xmlns:mc="http://schemas.openxmlformats.org/markup-compatibility/2006" xmlns:o="urn:schemas-microsoft-com:office:office" xmlns:r="http://schemas.openxmlformats.org/officeDocument/2006/relationships" xmlns:m="http://schemas.openxmlformats.org/officeDocument/2006/math" xmlns:v="urn:schemas-microsoft-com:vml" xmlns:wp14="http://schemas.microsoft.com/office/word/2010/wordprocessingDrawing" xmlns:wp="http://schemas.openxmlformats.org/drawingml/2006/wordprocessingDrawing" xmlns:w10="urn:schemas-microsoft-com:office:word" xmlns:w="http://schemas.openxmlformats.org/wordprocessingml/2006/main" xmlns:w14="http://schemas.microsoft.com/office/word/2010/wordml" xmlns:w15="http://schemas.microsoft.com/office/word/2012/wordml" xmlns:w16se="http://schemas.microsoft.com/office/word/2015/wordml/symex" xmlns:wpg="http://schemas.microsoft.com/office/word/2010/wordprocessingGroup" xmlns:wpi="http://schemas.microsoft.com/office/word/2010/wordprocessingInk" xmlns:wne="http://schemas.microsoft.com/office/word/2006/wordml" xmlns:wps="http://schemas.microsoft.com/office/word/2010/wordprocessingShape" mc:Ignorable="w14 w15 w16se wp14">
+<w:hdr xmlns:wpc="http://schemas.microsoft.com/office/word/2010/wordprocessingCanvas" xmlns:cx="http://schemas.microsoft.com/office/drawing/2014/chartex" xmlns:cx1="http://schemas.microsoft.com/office/drawing/2015/9/8/chartex" xmlns:cx2="http://schemas.microsoft.com/office/drawing/2015/10/21/chartex" xmlns:cx3="http://schemas.microsoft.com/office/drawing/2016/5/9/chartex" xmlns:cx4="http://schemas.microsoft.com/office/drawing/2016/5/10/chartex" xmlns:cx5="http://schemas.microsoft.com/office/drawing/2016/5/11/chartex" xmlns:cx6="http://schemas.microsoft.com/office/drawing/2016/5/12/chartex" xmlns:cx7="http://schemas.microsoft.com/office/drawing/2016/5/13/chartex" xmlns:cx8="http://schemas.microsoft.com/office/drawing/2016/5/14/chartex" xmlns:mc="http://schemas.openxmlformats.org/markup-compatibility/2006" xmlns:aink="http://schemas.microsoft.com/office/drawing/2016/ink" xmlns:am3d="http://schemas.microsoft.com/office/drawing/2017/model3d" xmlns:o="urn:schemas-microsoft-com:office:office" xmlns:oel="http://schemas.microsoft.com/office/2019/extlst" xmlns:r="http://schemas.openxmlformats.org/officeDocument/2006/relationships" xmlns:m="http://schemas.openxmlformats.org/officeDocument/2006/math" xmlns:v="urn:schemas-microsoft-com:vml" xmlns:wp14="http://schemas.microsoft.com/office/word/2010/wordprocessingDrawing" xmlns:wp="http://schemas.openxmlformats.org/drawingml/2006/wordprocessingDrawing" xmlns:w10="urn:schemas-microsoft-com:office:word" xmlns:w="http://schemas.openxmlformats.org/wordprocessingml/2006/main" xmlns:w14="http://schemas.microsoft.com/office/word/2010/wordml" xmlns:w15="http://schemas.microsoft.com/office/word/2012/wordml" xmlns:w16cex="http://schemas.microsoft.com/office/word/2018/wordml/cex" xmlns:w16cid="http://schemas.microsoft.com/office/word/2016/wordml/cid" xmlns:w16="http://schemas.microsoft.com/office/word/2018/wordml" xmlns:w16sdtdh="http://schemas.microsoft.com/office/word/2020/wordml/sdtdatahash" xmlns:w16se="http://schemas.microsoft.com/office/word/2015/wordml/symex" xmlns:wpg="http://schemas.microsoft.com/office/word/2010/wordprocessingGroup" xmlns:wpi="http://schemas.microsoft.com/office/word/2010/wordprocessingInk" xmlns:wne="http://schemas.microsoft.com/office/word/2006/wordml" xmlns:wps="http://schemas.microsoft.com/office/word/2010/wordprocessingShape" mc:Ignorable="w14 w15 w16se w16cid w16 w16cex w16sdtdh wp14">
   <w:p>
     <w:pPr>
       <w:pStyle w:val="Header"/>
@@ -1400,7 +1405,7 @@
 </file>
 
 <file path=word/header3.xml><?xml version="1.0" encoding="utf-8"?>
-<w:hdr xmlns:wpc="http://schemas.microsoft.com/office/word/2010/wordprocessingCanvas" xmlns:cx="http://schemas.microsoft.com/office/drawing/2014/chartex" xmlns:cx1="http://schemas.microsoft.com/office/drawing/2015/9/8/chartex" xmlns:mc="http://schemas.openxmlformats.org/markup-compatibility/2006" xmlns:o="urn:schemas-microsoft-com:office:office" xmlns:r="http://schemas.openxmlformats.org/officeDocument/2006/relationships" xmlns:m="http://schemas.openxmlformats.org/officeDocument/2006/math" xmlns:v="urn:schemas-microsoft-com:vml" xmlns:wp14="http://schemas.microsoft.com/office/word/2010/wordprocessingDrawing" xmlns:wp="http://schemas.openxmlformats.org/drawingml/2006/wordprocessingDrawing" xmlns:w10="urn:schemas-microsoft-com:office:word" xmlns:w="http://schemas.openxmlformats.org/wordprocessingml/2006/main" xmlns:w14="http://schemas.microsoft.com/office/word/2010/wordml" xmlns:w15="http://schemas.microsoft.com/office/word/2012/wordml" xmlns:w16se="http://schemas.microsoft.com/office/word/2015/wordml/symex" xmlns:wpg="http://schemas.microsoft.com/office/word/2010/wordprocessingGroup" xmlns:wpi="http://schemas.microsoft.com/office/word/2010/wordprocessingInk" xmlns:wne="http://schemas.microsoft.com/office/word/2006/wordml" xmlns:wps="http://schemas.microsoft.com/office/word/2010/wordprocessingShape" mc:Ignorable="w14 w15 w16se wp14">
+<w:hdr xmlns:wpc="http://schemas.microsoft.com/office/word/2010/wordprocessingCanvas" xmlns:cx="http://schemas.microsoft.com/office/drawing/2014/chartex" xmlns:cx1="http://schemas.microsoft.com/office/drawing/2015/9/8/chartex" xmlns:cx2="http://schemas.microsoft.com/office/drawing/2015/10/21/chartex" xmlns:cx3="http://schemas.microsoft.com/office/drawing/2016/5/9/chartex" xmlns:cx4="http://schemas.microsoft.com/office/drawing/2016/5/10/chartex" xmlns:cx5="http://schemas.microsoft.com/office/drawing/2016/5/11/chartex" xmlns:cx6="http://schemas.microsoft.com/office/drawing/2016/5/12/chartex" xmlns:cx7="http://schemas.microsoft.com/office/drawing/2016/5/13/chartex" xmlns:cx8="http://schemas.microsoft.com/office/drawing/2016/5/14/chartex" xmlns:mc="http://schemas.openxmlformats.org/markup-compatibility/2006" xmlns:aink="http://schemas.microsoft.com/office/drawing/2016/ink" xmlns:am3d="http://schemas.microsoft.com/office/drawing/2017/model3d" xmlns:o="urn:schemas-microsoft-com:office:office" xmlns:oel="http://schemas.microsoft.com/office/2019/extlst" xmlns:r="http://schemas.openxmlformats.org/officeDocument/2006/relationships" xmlns:m="http://schemas.openxmlformats.org/officeDocument/2006/math" xmlns:v="urn:schemas-microsoft-com:vml" xmlns:wp14="http://schemas.microsoft.com/office/word/2010/wordprocessingDrawing" xmlns:wp="http://schemas.openxmlformats.org/drawingml/2006/wordprocessingDrawing" xmlns:w10="urn:schemas-microsoft-com:office:word" xmlns:w="http://schemas.openxmlformats.org/wordprocessingml/2006/main" xmlns:w14="http://schemas.microsoft.com/office/word/2010/wordml" xmlns:w15="http://schemas.microsoft.com/office/word/2012/wordml" xmlns:w16cex="http://schemas.microsoft.com/office/word/2018/wordml/cex" xmlns:w16cid="http://schemas.microsoft.com/office/word/2016/wordml/cid" xmlns:w16="http://schemas.microsoft.com/office/word/2018/wordml" xmlns:w16sdtdh="http://schemas.microsoft.com/office/word/2020/wordml/sdtdatahash" xmlns:w16se="http://schemas.microsoft.com/office/word/2015/wordml/symex" xmlns:wpg="http://schemas.microsoft.com/office/word/2010/wordprocessingGroup" xmlns:wpi="http://schemas.microsoft.com/office/word/2010/wordprocessingInk" xmlns:wne="http://schemas.microsoft.com/office/word/2006/wordml" xmlns:wps="http://schemas.microsoft.com/office/word/2010/wordprocessingShape" mc:Ignorable="w14 w15 w16se w16cid w16 w16cex w16sdtdh wp14">
   <w:p>
     <w:pPr>
       <w:pStyle w:val="Header"/>
@@ -1410,7 +1415,7 @@
 </file>
 
 <file path=word/numbering.xml><?xml version="1.0" encoding="utf-8"?>
-<w:numbering xmlns:wpc="http://schemas.microsoft.com/office/word/2010/wordprocessingCanvas" xmlns:cx="http://schemas.microsoft.com/office/drawing/2014/chartex" xmlns:cx1="http://schemas.microsoft.com/office/drawing/2015/9/8/chartex" xmlns:mc="http://schemas.openxmlformats.org/markup-compatibility/2006" xmlns:o="urn:schemas-microsoft-com:office:office" xmlns:r="http://schemas.openxmlformats.org/officeDocument/2006/relationships" xmlns:m="http://schemas.openxmlformats.org/officeDocument/2006/math" xmlns:v="urn:schemas-microsoft-com:vml" xmlns:wp14="http://schemas.microsoft.com/office/word/2010/wordprocessingDrawing" xmlns:wp="http://schemas.openxmlformats.org/drawingml/2006/wordprocessingDrawing" xmlns:w10="urn:schemas-microsoft-com:office:word" xmlns:w="http://schemas.openxmlformats.org/wordprocessingml/2006/main" xmlns:w14="http://schemas.microsoft.com/office/word/2010/wordml" xmlns:w15="http://schemas.microsoft.com/office/word/2012/wordml" xmlns:w16se="http://schemas.microsoft.com/office/word/2015/wordml/symex" xmlns:wpg="http://schemas.microsoft.com/office/word/2010/wordprocessingGroup" xmlns:wpi="http://schemas.microsoft.com/office/word/2010/wordprocessingInk" xmlns:wne="http://schemas.microsoft.com/office/word/2006/wordml" xmlns:wps="http://schemas.microsoft.com/office/word/2010/wordprocessingShape" mc:Ignorable="w14 w15 w16se wp14">
+<w:numbering xmlns:wpc="http://schemas.microsoft.com/office/word/2010/wordprocessingCanvas" xmlns:cx="http://schemas.microsoft.com/office/drawing/2014/chartex" xmlns:cx1="http://schemas.microsoft.com/office/drawing/2015/9/8/chartex" xmlns:cx2="http://schemas.microsoft.com/office/drawing/2015/10/21/chartex" xmlns:cx3="http://schemas.microsoft.com/office/drawing/2016/5/9/chartex" xmlns:cx4="http://schemas.microsoft.com/office/drawing/2016/5/10/chartex" xmlns:cx5="http://schemas.microsoft.com/office/drawing/2016/5/11/chartex" xmlns:cx6="http://schemas.microsoft.com/office/drawing/2016/5/12/chartex" xmlns:cx7="http://schemas.microsoft.com/office/drawing/2016/5/13/chartex" xmlns:cx8="http://schemas.microsoft.com/office/drawing/2016/5/14/chartex" xmlns:mc="http://schemas.openxmlformats.org/markup-compatibility/2006" xmlns:aink="http://schemas.microsoft.com/office/drawing/2016/ink" xmlns:am3d="http://schemas.microsoft.com/office/drawing/2017/model3d" xmlns:o="urn:schemas-microsoft-com:office:office" xmlns:oel="http://schemas.microsoft.com/office/2019/extlst" xmlns:r="http://schemas.openxmlformats.org/officeDocument/2006/relationships" xmlns:m="http://schemas.openxmlformats.org/officeDocument/2006/math" xmlns:v="urn:schemas-microsoft-com:vml" xmlns:wp14="http://schemas.microsoft.com/office/word/2010/wordprocessingDrawing" xmlns:wp="http://schemas.openxmlformats.org/drawingml/2006/wordprocessingDrawing" xmlns:w10="urn:schemas-microsoft-com:office:word" xmlns:w="http://schemas.openxmlformats.org/wordprocessingml/2006/main" xmlns:w14="http://schemas.microsoft.com/office/word/2010/wordml" xmlns:w15="http://schemas.microsoft.com/office/word/2012/wordml" xmlns:w16cex="http://schemas.microsoft.com/office/word/2018/wordml/cex" xmlns:w16cid="http://schemas.microsoft.com/office/word/2016/wordml/cid" xmlns:w16="http://schemas.microsoft.com/office/word/2018/wordml" xmlns:w16sdtdh="http://schemas.microsoft.com/office/word/2020/wordml/sdtdatahash" xmlns:w16se="http://schemas.microsoft.com/office/word/2015/wordml/symex" xmlns:wpg="http://schemas.microsoft.com/office/word/2010/wordprocessingGroup" xmlns:wpi="http://schemas.microsoft.com/office/word/2010/wordprocessingInk" xmlns:wne="http://schemas.microsoft.com/office/word/2006/wordml" xmlns:wps="http://schemas.microsoft.com/office/word/2010/wordprocessingShape" mc:Ignorable="w14 w15 w16se w16cid w16 w16cex w16sdtdh wp14">
   <w:abstractNum w:abstractNumId="0" w15:restartNumberingAfterBreak="0">
     <w:nsid w:val="0E0F15E8"/>
     <w:multiLevelType w:val="hybridMultilevel"/>
@@ -1637,17 +1642,17 @@
       </w:rPr>
     </w:lvl>
   </w:abstractNum>
-  <w:num w:numId="1">
+  <w:num w:numId="1" w16cid:durableId="1869219425">
     <w:abstractNumId w:val="0"/>
   </w:num>
-  <w:num w:numId="2">
+  <w:num w:numId="2" w16cid:durableId="18316813">
     <w:abstractNumId w:val="1"/>
   </w:num>
 </w:numbering>
 </file>
 
 <file path=word/styles.xml><?xml version="1.0" encoding="utf-8"?>
-<w:styles xmlns:mc="http://schemas.openxmlformats.org/markup-compatibility/2006" xmlns:r="http://schemas.openxmlformats.org/officeDocument/2006/relationships" xmlns:w="http://schemas.openxmlformats.org/wordprocessingml/2006/main" xmlns:w14="http://schemas.microsoft.com/office/word/2010/wordml" xmlns:w15="http://schemas.microsoft.com/office/word/2012/wordml" xmlns:w16se="http://schemas.microsoft.com/office/word/2015/wordml/symex" mc:Ignorable="w14 w15 w16se">
+<w:styles xmlns:mc="http://schemas.openxmlformats.org/markup-compatibility/2006" xmlns:r="http://schemas.openxmlformats.org/officeDocument/2006/relationships" xmlns:w="http://schemas.openxmlformats.org/wordprocessingml/2006/main" xmlns:w14="http://schemas.microsoft.com/office/word/2010/wordml" xmlns:w15="http://schemas.microsoft.com/office/word/2012/wordml" xmlns:w16cex="http://schemas.microsoft.com/office/word/2018/wordml/cex" xmlns:w16cid="http://schemas.microsoft.com/office/word/2016/wordml/cid" xmlns:w16="http://schemas.microsoft.com/office/word/2018/wordml" xmlns:w16sdtdh="http://schemas.microsoft.com/office/word/2020/wordml/sdtdatahash" xmlns:w16se="http://schemas.microsoft.com/office/word/2015/wordml/symex" mc:Ignorable="w14 w15 w16se w16cid w16 w16cex w16sdtdh">
   <w:docDefaults>
     <w:rPrDefault>
       <w:rPr>
@@ -1663,7 +1668,7 @@
       </w:pPr>
     </w:pPrDefault>
   </w:docDefaults>
-  <w:latentStyles w:defLockedState="0" w:defUIPriority="99" w:defSemiHidden="0" w:defUnhideWhenUsed="0" w:defQFormat="0" w:count="371">
+  <w:latentStyles w:defLockedState="0" w:defUIPriority="99" w:defSemiHidden="0" w:defUnhideWhenUsed="0" w:defQFormat="0" w:count="376">
     <w:lsdException w:name="Normal" w:uiPriority="0" w:qFormat="1"/>
     <w:lsdException w:name="heading 1" w:uiPriority="9" w:qFormat="1"/>
     <w:lsdException w:name="heading 2" w:semiHidden="1" w:uiPriority="9" w:unhideWhenUsed="1" w:qFormat="1"/>
@@ -2035,11 +2040,19 @@
     <w:lsdException w:name="List Table 5 Dark Accent 6" w:uiPriority="50"/>
     <w:lsdException w:name="List Table 6 Colorful Accent 6" w:uiPriority="51"/>
     <w:lsdException w:name="List Table 7 Colorful Accent 6" w:uiPriority="52"/>
+    <w:lsdException w:name="Mention" w:semiHidden="1" w:unhideWhenUsed="1"/>
+    <w:lsdException w:name="Smart Hyperlink" w:semiHidden="1" w:unhideWhenUsed="1"/>
+    <w:lsdException w:name="Hashtag" w:semiHidden="1" w:unhideWhenUsed="1"/>
+    <w:lsdException w:name="Unresolved Mention" w:semiHidden="1" w:unhideWhenUsed="1"/>
+    <w:lsdException w:name="Smart Link" w:semiHidden="1" w:unhideWhenUsed="1"/>
   </w:latentStyles>
   <w:style w:type="paragraph" w:default="1" w:styleId="Normal">
     <w:name w:val="Normal"/>
     <w:qFormat/>
-    <w:rsid w:val="002218F8"/>
+    <w:rsid w:val="009C7AA3"/>
+    <w:rPr>
+      <w:color w:val="002060"/>
+    </w:rPr>
   </w:style>
   <w:style w:type="paragraph" w:styleId="Heading1">
     <w:name w:val="heading 1"/>
@@ -2070,7 +2083,7 @@
     <w:uiPriority w:val="9"/>
     <w:unhideWhenUsed/>
     <w:qFormat/>
-    <w:rsid w:val="002172B9"/>
+    <w:rsid w:val="009C7AA3"/>
     <w:pPr>
       <w:keepNext/>
       <w:keepLines/>
@@ -2079,7 +2092,7 @@
     </w:pPr>
     <w:rPr>
       <w:rFonts w:asciiTheme="majorHAnsi" w:eastAsiaTheme="majorEastAsia" w:hAnsiTheme="majorHAnsi" w:cstheme="majorBidi"/>
-      <w:color w:val="1481AB" w:themeColor="accent1" w:themeShade="BF"/>
+      <w:color w:val="1C6194" w:themeColor="accent2" w:themeShade="BF"/>
       <w:sz w:val="32"/>
       <w:szCs w:val="32"/>
     </w:rPr>
@@ -2289,10 +2302,10 @@
     <w:basedOn w:val="DefaultParagraphFont"/>
     <w:link w:val="Heading2"/>
     <w:uiPriority w:val="9"/>
-    <w:rsid w:val="002172B9"/>
+    <w:rsid w:val="009C7AA3"/>
     <w:rPr>
       <w:rFonts w:asciiTheme="majorHAnsi" w:eastAsiaTheme="majorEastAsia" w:hAnsiTheme="majorHAnsi" w:cstheme="majorBidi"/>
-      <w:color w:val="1481AB" w:themeColor="accent1" w:themeShade="BF"/>
+      <w:color w:val="1C6194" w:themeColor="accent2" w:themeShade="BF"/>
       <w:sz w:val="32"/>
       <w:szCs w:val="32"/>
     </w:rPr>

</xml_diff>